<commit_message>
Updated java docs and integration guidelines
</commit_message>
<xml_diff>
--- a/Documents/External/MobileAppInfra_PI17.1_Android_Integration_Guide 1.5.0.docx
+++ b/Documents/External/MobileAppInfra_PI17.1_Android_Integration_Guide 1.5.0.docx
@@ -13481,7 +13481,6 @@
         </w:rPr>
         <w:t xml:space="preserve">public void </w:t>
       </w:r>
-      <w:bookmarkStart w:id="31" w:name="_GoBack"/>
       <w:proofErr w:type="gramStart"/>
       <w:r>
         <w:rPr>
@@ -13489,16 +13488,7 @@
           <w:color w:val="000000"/>
           <w:szCs w:val="24"/>
         </w:rPr>
-        <w:t>setPreviousPage</w:t>
-      </w:r>
-      <w:bookmarkEnd w:id="31"/>
-      <w:r>
-        <w:rPr>
-          <w:rFonts w:asciiTheme="majorHAnsi" w:hAnsiTheme="majorHAnsi" w:cs="Courier New"/>
-          <w:color w:val="000000"/>
-          <w:szCs w:val="24"/>
-        </w:rPr>
-        <w:t>(</w:t>
+        <w:t>setPreviousPage(</w:t>
       </w:r>
       <w:proofErr w:type="gramEnd"/>
       <w:r>
@@ -13801,13 +13791,6 @@
           <w:szCs w:val="24"/>
         </w:rPr>
         <w:tab/>
-      </w:r>
-      <w:r>
-        <w:rPr>
-          <w:rFonts w:asciiTheme="majorHAnsi" w:eastAsiaTheme="minorEastAsia" w:hAnsiTheme="majorHAnsi" w:cs="Menlo"/>
-          <w:color w:val="99A8BA"/>
-          <w:szCs w:val="24"/>
-        </w:rPr>
         <w:t xml:space="preserve"> </w:t>
       </w:r>
       <w:r>
@@ -15480,14 +15463,7 @@
           <w:rFonts w:asciiTheme="majorHAnsi" w:hAnsiTheme="majorHAnsi" w:cstheme="majorHAnsi"/>
           <w:szCs w:val="24"/>
         </w:rPr>
-        <w:t xml:space="preserve">String </w:t>
-      </w:r>
-      <w:r>
-        <w:rPr>
-          <w:rFonts w:asciiTheme="majorHAnsi" w:hAnsiTheme="majorHAnsi" w:cstheme="majorHAnsi"/>
-          <w:szCs w:val="24"/>
-        </w:rPr>
-        <w:t>value that denotes the action name to track. (</w:t>
+        <w:t>String value that denotes the action name to track. (</w:t>
       </w:r>
       <w:r>
         <w:rPr>
@@ -15666,14 +15642,7 @@
           <w:rFonts w:asciiTheme="majorHAnsi" w:hAnsiTheme="majorHAnsi" w:cstheme="majorHAnsi"/>
           <w:szCs w:val="24"/>
         </w:rPr>
-        <w:t xml:space="preserve">String pointer </w:t>
-      </w:r>
-      <w:r>
-        <w:rPr>
-          <w:rFonts w:asciiTheme="majorHAnsi" w:hAnsiTheme="majorHAnsi" w:cstheme="majorHAnsi"/>
-          <w:szCs w:val="24"/>
-        </w:rPr>
-        <w:t>denotes the action name to finish tracking</w:t>
+        <w:t>String pointer denotes the action name to finish tracking</w:t>
       </w:r>
       <w:proofErr w:type="gramStart"/>
       <w:r>
@@ -37529,10 +37498,655 @@
         <w:pStyle w:val="BodyText"/>
         <w:rPr>
           <w:rFonts w:eastAsiaTheme="minorEastAsia" w:cs="Arial"/>
-          <w:szCs w:val="24"/>
-          <w:lang w:val="en-GB"/>
-        </w:rPr>
-      </w:pPr>
+          <w:b/>
+          <w:szCs w:val="24"/>
+          <w:lang w:val="en-GB"/>
+        </w:rPr>
+      </w:pPr>
+      <w:r>
+        <w:rPr>
+          <w:rFonts w:eastAsiaTheme="minorEastAsia" w:cs="Arial"/>
+          <w:b/>
+          <w:szCs w:val="24"/>
+          <w:lang w:val="en-GB"/>
+        </w:rPr>
+        <w:t xml:space="preserve">Language Pack </w:t>
+      </w:r>
+    </w:p>
+    <w:p>
+      <w:pPr>
+        <w:rPr>
+          <w:rFonts w:eastAsiaTheme="minorEastAsia" w:cs="Arial"/>
+          <w:color w:val="333333"/>
+          <w:sz w:val="21"/>
+          <w:szCs w:val="21"/>
+        </w:rPr>
+      </w:pPr>
+      <w:r>
+        <w:rPr>
+          <w:rFonts w:eastAsiaTheme="minorEastAsia" w:cs="Arial"/>
+          <w:color w:val="333333"/>
+          <w:sz w:val="21"/>
+          <w:szCs w:val="21"/>
+        </w:rPr>
+        <w:t xml:space="preserve">All apps contain text which is visualized to the user in some way, mainly this text is shown directly in the UI. A part of this text </w:t>
+      </w:r>
+      <w:proofErr w:type="gramStart"/>
+      <w:r>
+        <w:rPr>
+          <w:rFonts w:eastAsiaTheme="minorEastAsia" w:cs="Arial"/>
+          <w:color w:val="333333"/>
+          <w:sz w:val="21"/>
+          <w:szCs w:val="21"/>
+        </w:rPr>
+        <w:t>is more or less</w:t>
+      </w:r>
+      <w:proofErr w:type="gramEnd"/>
+      <w:r>
+        <w:rPr>
+          <w:rFonts w:eastAsiaTheme="minorEastAsia" w:cs="Arial"/>
+          <w:color w:val="333333"/>
+          <w:sz w:val="21"/>
+          <w:szCs w:val="21"/>
+        </w:rPr>
+        <w:t xml:space="preserve"> static and fundamental to the operation of the app. For that reason, this text is embedded </w:t>
+      </w:r>
+      <w:proofErr w:type="gramStart"/>
+      <w:r>
+        <w:rPr>
+          <w:rFonts w:eastAsiaTheme="minorEastAsia" w:cs="Arial"/>
+          <w:color w:val="333333"/>
+          <w:sz w:val="21"/>
+          <w:szCs w:val="21"/>
+        </w:rPr>
+        <w:t>according to</w:t>
+      </w:r>
+      <w:proofErr w:type="gramEnd"/>
+      <w:r>
+        <w:rPr>
+          <w:rFonts w:eastAsiaTheme="minorEastAsia" w:cs="Arial"/>
+          <w:color w:val="333333"/>
+          <w:sz w:val="21"/>
+          <w:szCs w:val="21"/>
+        </w:rPr>
+        <w:t xml:space="preserve"> the App UI internationalization guidelines. The text is shown in the locale as selected by the user on his device.</w:t>
+      </w:r>
+    </w:p>
+    <w:p>
+      <w:pPr>
+        <w:rPr>
+          <w:rFonts w:cs="Arial"/>
+          <w:color w:val="333333"/>
+          <w:sz w:val="21"/>
+          <w:szCs w:val="21"/>
+          <w:shd w:val="clear" w:color="auto" w:fill="FFFFFF"/>
+        </w:rPr>
+      </w:pPr>
+      <w:r>
+        <w:rPr>
+          <w:rFonts w:cs="Arial"/>
+          <w:color w:val="333333"/>
+          <w:sz w:val="21"/>
+          <w:szCs w:val="21"/>
+          <w:shd w:val="clear" w:color="auto" w:fill="FFFFFF"/>
+        </w:rPr>
+        <w:t>Service Discovery is best used for managing the URL for a language pack overview file using the 'match-by-country' functionality, this overview file in turn contains the actual language pack URLs for all available languages. This enables the app the select the best language pack from the available language packs. And by using the 'match-by-country' feature of Service Discovery a proposition can limit the available language packs or optimize the content of a language pack for specific countries (for example supplying language packs which don't contain wordings that are considered offensive in some countries and using other language packs for other countries).</w:t>
+      </w:r>
+    </w:p>
+    <w:p>
+      <w:pPr>
+        <w:rPr>
+          <w:rFonts w:cs="Arial"/>
+          <w:color w:val="333333"/>
+          <w:sz w:val="21"/>
+          <w:szCs w:val="21"/>
+          <w:shd w:val="clear" w:color="auto" w:fill="FFFFFF"/>
+        </w:rPr>
+      </w:pPr>
+    </w:p>
+    <w:p>
+      <w:pPr>
+        <w:shd w:val="clear" w:color="auto" w:fill="FFFFFF"/>
+        <w:tabs>
+          <w:tab w:val="left" w:pos="916"/>
+          <w:tab w:val="left" w:pos="1832"/>
+          <w:tab w:val="left" w:pos="2748"/>
+          <w:tab w:val="left" w:pos="3664"/>
+          <w:tab w:val="left" w:pos="4580"/>
+          <w:tab w:val="left" w:pos="5496"/>
+          <w:tab w:val="left" w:pos="6412"/>
+          <w:tab w:val="left" w:pos="7328"/>
+          <w:tab w:val="left" w:pos="8244"/>
+          <w:tab w:val="left" w:pos="9160"/>
+          <w:tab w:val="left" w:pos="10076"/>
+          <w:tab w:val="left" w:pos="10992"/>
+          <w:tab w:val="left" w:pos="11908"/>
+          <w:tab w:val="left" w:pos="12824"/>
+          <w:tab w:val="left" w:pos="13740"/>
+          <w:tab w:val="left" w:pos="14656"/>
+        </w:tabs>
+        <w:rPr>
+          <w:rFonts w:ascii="Menlo" w:eastAsiaTheme="minorEastAsia" w:hAnsi="Menlo" w:cs="Menlo"/>
+          <w:color w:val="000000"/>
+          <w:sz w:val="18"/>
+          <w:szCs w:val="18"/>
+        </w:rPr>
+      </w:pPr>
+      <w:r>
+        <w:rPr>
+          <w:rFonts w:ascii="Menlo" w:eastAsiaTheme="minorEastAsia" w:hAnsi="Menlo" w:cs="Menlo"/>
+          <w:i/>
+          <w:iCs/>
+          <w:color w:val="808080"/>
+          <w:sz w:val="18"/>
+          <w:szCs w:val="18"/>
+        </w:rPr>
+        <w:t>/**</w:t>
+      </w:r>
+      <w:r>
+        <w:rPr>
+          <w:rFonts w:ascii="Menlo" w:eastAsiaTheme="minorEastAsia" w:hAnsi="Menlo" w:cs="Menlo"/>
+          <w:i/>
+          <w:iCs/>
+          <w:color w:val="808080"/>
+          <w:sz w:val="18"/>
+          <w:szCs w:val="18"/>
+        </w:rPr>
+        <w:br/>
+        <w:t xml:space="preserve"> * download language pack overview file.</w:t>
+      </w:r>
+      <w:r>
+        <w:rPr>
+          <w:rFonts w:ascii="Menlo" w:eastAsiaTheme="minorEastAsia" w:hAnsi="Menlo" w:cs="Menlo"/>
+          <w:i/>
+          <w:iCs/>
+          <w:color w:val="808080"/>
+          <w:sz w:val="18"/>
+          <w:szCs w:val="18"/>
+        </w:rPr>
+        <w:br/>
+        <w:t xml:space="preserve"> * If should be called everytime when app is launched</w:t>
+      </w:r>
+      <w:r>
+        <w:rPr>
+          <w:rFonts w:ascii="Menlo" w:eastAsiaTheme="minorEastAsia" w:hAnsi="Menlo" w:cs="Menlo"/>
+          <w:i/>
+          <w:iCs/>
+          <w:color w:val="808080"/>
+          <w:sz w:val="18"/>
+          <w:szCs w:val="18"/>
+        </w:rPr>
+        <w:br/>
+        <w:t xml:space="preserve"> *</w:t>
+      </w:r>
+      <w:r>
+        <w:rPr>
+          <w:rFonts w:ascii="Menlo" w:eastAsiaTheme="minorEastAsia" w:hAnsi="Menlo" w:cs="Menlo"/>
+          <w:i/>
+          <w:iCs/>
+          <w:color w:val="808080"/>
+          <w:sz w:val="18"/>
+          <w:szCs w:val="18"/>
+        </w:rPr>
+        <w:br/>
+        <w:t xml:space="preserve"> * </w:t>
+      </w:r>
+      <w:r>
+        <w:rPr>
+          <w:rFonts w:ascii="Menlo" w:eastAsiaTheme="minorEastAsia" w:hAnsi="Menlo" w:cs="Menlo"/>
+          <w:b/>
+          <w:bCs/>
+          <w:i/>
+          <w:iCs/>
+          <w:color w:val="808080"/>
+          <w:sz w:val="18"/>
+          <w:szCs w:val="18"/>
+        </w:rPr>
+        <w:t xml:space="preserve">@param </w:t>
+      </w:r>
+      <w:r>
+        <w:rPr>
+          <w:rFonts w:ascii="Menlo" w:eastAsiaTheme="minorEastAsia" w:hAnsi="Menlo" w:cs="Menlo"/>
+          <w:b/>
+          <w:bCs/>
+          <w:i/>
+          <w:iCs/>
+          <w:color w:val="3D3D3D"/>
+          <w:sz w:val="18"/>
+          <w:szCs w:val="18"/>
+        </w:rPr>
+        <w:t xml:space="preserve">refreshListener </w:t>
+      </w:r>
+      <w:r>
+        <w:rPr>
+          <w:rFonts w:ascii="Menlo" w:eastAsiaTheme="minorEastAsia" w:hAnsi="Menlo" w:cs="Menlo"/>
+          <w:i/>
+          <w:iCs/>
+          <w:color w:val="808080"/>
+          <w:sz w:val="18"/>
+          <w:szCs w:val="18"/>
+        </w:rPr>
+        <w:t>asynchronous callback reporting result of refresh eg {LoadedFromLocalCache, RefreshedFromServer, NoRefreshRequired, RefreshFailed}</w:t>
+      </w:r>
+      <w:r>
+        <w:rPr>
+          <w:rFonts w:ascii="Menlo" w:eastAsiaTheme="minorEastAsia" w:hAnsi="Menlo" w:cs="Menlo"/>
+          <w:i/>
+          <w:iCs/>
+          <w:color w:val="808080"/>
+          <w:sz w:val="18"/>
+          <w:szCs w:val="18"/>
+        </w:rPr>
+        <w:br/>
+        <w:t xml:space="preserve"> */</w:t>
+      </w:r>
+      <w:r>
+        <w:rPr>
+          <w:rFonts w:ascii="Menlo" w:eastAsiaTheme="minorEastAsia" w:hAnsi="Menlo" w:cs="Menlo"/>
+          <w:i/>
+          <w:iCs/>
+          <w:color w:val="808080"/>
+          <w:sz w:val="18"/>
+          <w:szCs w:val="18"/>
+        </w:rPr>
+        <w:br/>
+      </w:r>
+      <w:r>
+        <w:rPr>
+          <w:rFonts w:ascii="Menlo" w:eastAsiaTheme="minorEastAsia" w:hAnsi="Menlo" w:cs="Menlo"/>
+          <w:b/>
+          <w:bCs/>
+          <w:color w:val="000080"/>
+          <w:sz w:val="18"/>
+          <w:szCs w:val="18"/>
+        </w:rPr>
+        <w:t xml:space="preserve">void </w:t>
+      </w:r>
+      <w:r>
+        <w:rPr>
+          <w:rFonts w:ascii="Menlo" w:eastAsiaTheme="minorEastAsia" w:hAnsi="Menlo" w:cs="Menlo"/>
+          <w:color w:val="000000"/>
+          <w:sz w:val="18"/>
+          <w:szCs w:val="18"/>
+        </w:rPr>
+        <w:t>refresh</w:t>
+      </w:r>
+      <w:r>
+        <w:rPr>
+          <w:rFonts w:ascii="Menlo" w:eastAsiaTheme="minorEastAsia" w:hAnsi="Menlo" w:cs="Menlo"/>
+          <w:color w:val="000000"/>
+          <w:sz w:val="18"/>
+          <w:szCs w:val="18"/>
+        </w:rPr>
+        <w:t xml:space="preserve"> </w:t>
+      </w:r>
+      <w:r>
+        <w:rPr>
+          <w:rFonts w:ascii="Menlo" w:eastAsiaTheme="minorEastAsia" w:hAnsi="Menlo" w:cs="Menlo"/>
+          <w:color w:val="000000"/>
+          <w:sz w:val="18"/>
+          <w:szCs w:val="18"/>
+        </w:rPr>
+        <w:t>(OnRefreshListener refreshListener);</w:t>
+      </w:r>
+    </w:p>
+    <w:p>
+      <w:pPr>
+        <w:rPr>
+          <w:rFonts w:ascii="Times New Roman" w:hAnsi="Times New Roman"/>
+          <w:szCs w:val="24"/>
+        </w:rPr>
+      </w:pPr>
+    </w:p>
+    <w:p>
+      <w:pPr>
+        <w:rPr>
+          <w:rFonts w:ascii="Times New Roman" w:hAnsi="Times New Roman"/>
+          <w:szCs w:val="24"/>
+        </w:rPr>
+      </w:pPr>
+      <w:r>
+        <w:rPr>
+          <w:rFonts w:ascii="Times New Roman" w:hAnsi="Times New Roman"/>
+          <w:szCs w:val="24"/>
+        </w:rPr>
+        <w:t xml:space="preserve">It provides the list of available language packs based on device locale. </w:t>
+      </w:r>
+    </w:p>
+    <w:p>
+      <w:pPr>
+        <w:rPr>
+          <w:rFonts w:ascii="Times New Roman" w:hAnsi="Times New Roman"/>
+          <w:szCs w:val="24"/>
+        </w:rPr>
+      </w:pPr>
+      <w:r>
+        <w:rPr>
+          <w:rFonts w:ascii="Times New Roman" w:hAnsi="Times New Roman"/>
+          <w:szCs w:val="24"/>
+        </w:rPr>
+        <w:t>L</w:t>
+      </w:r>
+      <w:r>
+        <w:rPr>
+          <w:rFonts w:ascii="Times New Roman" w:hAnsi="Times New Roman"/>
+          <w:szCs w:val="24"/>
+        </w:rPr>
+        <w:t xml:space="preserve">anguage packs </w:t>
+      </w:r>
+      <w:r>
+        <w:rPr>
+          <w:rFonts w:ascii="Times New Roman" w:hAnsi="Times New Roman"/>
+          <w:szCs w:val="24"/>
+        </w:rPr>
+        <w:t>contains list of supported locales</w:t>
+      </w:r>
+      <w:r>
+        <w:rPr>
+          <w:rFonts w:ascii="Times New Roman" w:hAnsi="Times New Roman"/>
+          <w:szCs w:val="24"/>
+        </w:rPr>
+        <w:t xml:space="preserve"> with URLs and version.</w:t>
+      </w:r>
+    </w:p>
+    <w:p>
+      <w:pPr>
+        <w:rPr>
+          <w:rFonts w:ascii="Times New Roman" w:hAnsi="Times New Roman"/>
+          <w:szCs w:val="24"/>
+        </w:rPr>
+      </w:pPr>
+      <w:r>
+        <w:rPr>
+          <w:rFonts w:ascii="Times New Roman" w:hAnsi="Times New Roman"/>
+          <w:szCs w:val="24"/>
+        </w:rPr>
+        <w:t>Refresh API finds best matching language pack and stores into internal memory</w:t>
+      </w:r>
+    </w:p>
+    <w:p>
+      <w:pPr>
+        <w:rPr>
+          <w:rFonts w:ascii="Times New Roman" w:hAnsi="Times New Roman"/>
+          <w:szCs w:val="24"/>
+        </w:rPr>
+      </w:pPr>
+    </w:p>
+    <w:p>
+      <w:pPr>
+        <w:shd w:val="clear" w:color="auto" w:fill="FFFFFF"/>
+        <w:tabs>
+          <w:tab w:val="left" w:pos="916"/>
+          <w:tab w:val="left" w:pos="1832"/>
+          <w:tab w:val="left" w:pos="2748"/>
+          <w:tab w:val="left" w:pos="3664"/>
+          <w:tab w:val="left" w:pos="4580"/>
+          <w:tab w:val="left" w:pos="5496"/>
+          <w:tab w:val="left" w:pos="6412"/>
+          <w:tab w:val="left" w:pos="7328"/>
+          <w:tab w:val="left" w:pos="8244"/>
+          <w:tab w:val="left" w:pos="9160"/>
+          <w:tab w:val="left" w:pos="10076"/>
+          <w:tab w:val="left" w:pos="10992"/>
+          <w:tab w:val="left" w:pos="11908"/>
+          <w:tab w:val="left" w:pos="12824"/>
+          <w:tab w:val="left" w:pos="13740"/>
+          <w:tab w:val="left" w:pos="14656"/>
+        </w:tabs>
+        <w:rPr>
+          <w:rFonts w:ascii="Menlo" w:eastAsiaTheme="minorEastAsia" w:hAnsi="Menlo" w:cs="Menlo"/>
+          <w:color w:val="000000"/>
+          <w:sz w:val="18"/>
+          <w:szCs w:val="18"/>
+        </w:rPr>
+      </w:pPr>
+      <w:r>
+        <w:rPr>
+          <w:rFonts w:ascii="Menlo" w:eastAsiaTheme="minorEastAsia" w:hAnsi="Menlo" w:cs="Menlo"/>
+          <w:i/>
+          <w:iCs/>
+          <w:color w:val="808080"/>
+          <w:sz w:val="18"/>
+          <w:szCs w:val="18"/>
+        </w:rPr>
+        <w:t xml:space="preserve">/** </w:t>
+      </w:r>
+      <w:r>
+        <w:rPr>
+          <w:rFonts w:ascii="Menlo" w:eastAsiaTheme="minorEastAsia" w:hAnsi="Menlo" w:cs="Menlo"/>
+          <w:i/>
+          <w:iCs/>
+          <w:color w:val="808080"/>
+          <w:sz w:val="18"/>
+          <w:szCs w:val="18"/>
+        </w:rPr>
+        <w:br/>
+        <w:t xml:space="preserve"> </w:t>
+      </w:r>
+      <w:proofErr w:type="gramStart"/>
+      <w:r>
+        <w:rPr>
+          <w:rFonts w:ascii="Menlo" w:eastAsiaTheme="minorEastAsia" w:hAnsi="Menlo" w:cs="Menlo"/>
+          <w:i/>
+          <w:iCs/>
+          <w:color w:val="808080"/>
+          <w:sz w:val="18"/>
+          <w:szCs w:val="18"/>
+        </w:rPr>
+        <w:t>*  It</w:t>
+      </w:r>
+      <w:proofErr w:type="gramEnd"/>
+      <w:r>
+        <w:rPr>
+          <w:rFonts w:ascii="Menlo" w:eastAsiaTheme="minorEastAsia" w:hAnsi="Menlo" w:cs="Menlo"/>
+          <w:i/>
+          <w:iCs/>
+          <w:color w:val="808080"/>
+          <w:sz w:val="18"/>
+          <w:szCs w:val="18"/>
+        </w:rPr>
+        <w:t xml:space="preserve"> activates device matching locale from downloaded overview file </w:t>
+      </w:r>
+      <w:r>
+        <w:rPr>
+          <w:rFonts w:ascii="Menlo" w:eastAsiaTheme="minorEastAsia" w:hAnsi="Menlo" w:cs="Menlo"/>
+          <w:i/>
+          <w:iCs/>
+          <w:color w:val="808080"/>
+          <w:sz w:val="18"/>
+          <w:szCs w:val="18"/>
+        </w:rPr>
+        <w:br/>
+        <w:t xml:space="preserve"> *  Calling activate will return path of Language pack through call back listener </w:t>
+      </w:r>
+      <w:r>
+        <w:rPr>
+          <w:rFonts w:ascii="Menlo" w:eastAsiaTheme="minorEastAsia" w:hAnsi="Menlo" w:cs="Menlo"/>
+          <w:i/>
+          <w:iCs/>
+          <w:color w:val="808080"/>
+          <w:sz w:val="18"/>
+          <w:szCs w:val="18"/>
+        </w:rPr>
+        <w:br/>
+        <w:t xml:space="preserve"> * </w:t>
+      </w:r>
+      <w:r>
+        <w:rPr>
+          <w:rFonts w:ascii="Menlo" w:eastAsiaTheme="minorEastAsia" w:hAnsi="Menlo" w:cs="Menlo"/>
+          <w:b/>
+          <w:bCs/>
+          <w:i/>
+          <w:iCs/>
+          <w:color w:val="808080"/>
+          <w:sz w:val="18"/>
+          <w:szCs w:val="18"/>
+        </w:rPr>
+        <w:t xml:space="preserve">@param </w:t>
+      </w:r>
+      <w:r>
+        <w:rPr>
+          <w:rFonts w:ascii="Menlo" w:eastAsiaTheme="minorEastAsia" w:hAnsi="Menlo" w:cs="Menlo"/>
+          <w:b/>
+          <w:bCs/>
+          <w:i/>
+          <w:iCs/>
+          <w:color w:val="3D3D3D"/>
+          <w:sz w:val="18"/>
+          <w:szCs w:val="18"/>
+        </w:rPr>
+        <w:t xml:space="preserve">onActivateListener </w:t>
+      </w:r>
+      <w:r>
+        <w:rPr>
+          <w:rFonts w:ascii="Menlo" w:eastAsiaTheme="minorEastAsia" w:hAnsi="Menlo" w:cs="Menlo"/>
+          <w:i/>
+          <w:iCs/>
+          <w:color w:val="808080"/>
+          <w:sz w:val="18"/>
+          <w:szCs w:val="18"/>
+        </w:rPr>
+        <w:t>asynchronous callback reporting result of activate</w:t>
+      </w:r>
+      <w:r>
+        <w:rPr>
+          <w:rFonts w:ascii="Menlo" w:eastAsiaTheme="minorEastAsia" w:hAnsi="Menlo" w:cs="Menlo"/>
+          <w:i/>
+          <w:iCs/>
+          <w:color w:val="808080"/>
+          <w:sz w:val="18"/>
+          <w:szCs w:val="18"/>
+        </w:rPr>
+        <w:br/>
+        <w:t xml:space="preserve"> */</w:t>
+      </w:r>
+      <w:r>
+        <w:rPr>
+          <w:rFonts w:ascii="Menlo" w:eastAsiaTheme="minorEastAsia" w:hAnsi="Menlo" w:cs="Menlo"/>
+          <w:i/>
+          <w:iCs/>
+          <w:color w:val="808080"/>
+          <w:sz w:val="18"/>
+          <w:szCs w:val="18"/>
+        </w:rPr>
+        <w:br/>
+      </w:r>
+      <w:r>
+        <w:rPr>
+          <w:rFonts w:ascii="Menlo" w:eastAsiaTheme="minorEastAsia" w:hAnsi="Menlo" w:cs="Menlo"/>
+          <w:b/>
+          <w:bCs/>
+          <w:color w:val="000080"/>
+          <w:sz w:val="18"/>
+          <w:szCs w:val="18"/>
+        </w:rPr>
+        <w:t xml:space="preserve">void </w:t>
+      </w:r>
+      <w:r>
+        <w:rPr>
+          <w:rFonts w:ascii="Menlo" w:eastAsiaTheme="minorEastAsia" w:hAnsi="Menlo" w:cs="Menlo"/>
+          <w:color w:val="000000"/>
+          <w:sz w:val="18"/>
+          <w:szCs w:val="18"/>
+        </w:rPr>
+        <w:t>activate(OnActivateListener onActivateListener);</w:t>
+      </w:r>
+    </w:p>
+    <w:p>
+      <w:pPr>
+        <w:rPr>
+          <w:rFonts w:ascii="Times New Roman" w:hAnsi="Times New Roman"/>
+          <w:szCs w:val="24"/>
+        </w:rPr>
+      </w:pPr>
+    </w:p>
+    <w:p>
+      <w:pPr>
+        <w:pStyle w:val="BodyText"/>
+        <w:rPr>
+          <w:rFonts w:eastAsiaTheme="minorEastAsia" w:cs="Arial"/>
+          <w:szCs w:val="24"/>
+          <w:lang w:val="en-GB"/>
+        </w:rPr>
+      </w:pPr>
+      <w:r>
+        <w:rPr>
+          <w:rFonts w:eastAsiaTheme="minorEastAsia" w:cs="Arial"/>
+          <w:szCs w:val="24"/>
+          <w:lang w:val="en-GB"/>
+        </w:rPr>
+        <w:t>Activate API activates stored language pack and returns path through call back listener.</w:t>
+      </w:r>
+    </w:p>
+    <w:p>
+      <w:pPr>
+        <w:pStyle w:val="BodyText"/>
+        <w:rPr>
+          <w:rFonts w:eastAsiaTheme="minorEastAsia" w:cs="Arial"/>
+          <w:szCs w:val="24"/>
+          <w:lang w:val="en-GB"/>
+        </w:rPr>
+      </w:pPr>
+    </w:p>
+    <w:p>
+      <w:pPr>
+        <w:pStyle w:val="BodyText"/>
+        <w:rPr>
+          <w:rFonts w:eastAsiaTheme="minorEastAsia" w:cs="Arial"/>
+          <w:szCs w:val="24"/>
+          <w:lang w:val="en-GB"/>
+        </w:rPr>
+      </w:pPr>
+      <w:r>
+        <w:rPr>
+          <w:rFonts w:eastAsiaTheme="minorEastAsia" w:cs="Arial"/>
+          <w:szCs w:val="24"/>
+          <w:lang w:val="en-GB"/>
+        </w:rPr>
+        <w:t>Note:</w:t>
+      </w:r>
+      <w:r>
+        <w:rPr>
+          <w:rFonts w:eastAsiaTheme="minorEastAsia" w:cs="Arial"/>
+          <w:szCs w:val="24"/>
+          <w:lang w:val="en-GB"/>
+        </w:rPr>
+        <w:t xml:space="preserve"> Refresh and Activate </w:t>
+      </w:r>
+      <w:r>
+        <w:rPr>
+          <w:rFonts w:eastAsiaTheme="minorEastAsia" w:cs="Arial"/>
+          <w:szCs w:val="24"/>
+          <w:lang w:val="en-GB"/>
+        </w:rPr>
+        <w:t>is suggested</w:t>
+      </w:r>
+      <w:r>
+        <w:rPr>
+          <w:rFonts w:eastAsiaTheme="minorEastAsia" w:cs="Arial"/>
+          <w:szCs w:val="24"/>
+          <w:lang w:val="en-GB"/>
+        </w:rPr>
+        <w:t xml:space="preserve"> </w:t>
+      </w:r>
+      <w:r>
+        <w:rPr>
+          <w:rFonts w:eastAsiaTheme="minorEastAsia" w:cs="Arial"/>
+          <w:szCs w:val="24"/>
+          <w:lang w:val="en-GB"/>
+        </w:rPr>
+        <w:t xml:space="preserve">to </w:t>
+      </w:r>
+      <w:r>
+        <w:rPr>
+          <w:rFonts w:eastAsiaTheme="minorEastAsia" w:cs="Arial"/>
+          <w:szCs w:val="24"/>
+          <w:lang w:val="en-GB"/>
+        </w:rPr>
+        <w:t xml:space="preserve">be invoked during application launch </w:t>
+      </w:r>
+      <w:bookmarkStart w:id="31" w:name="_GoBack"/>
+      <w:bookmarkEnd w:id="31"/>
     </w:p>
     <w:p>
       <w:pPr>
@@ -37667,7 +38281,7 @@
         <w:noProof/>
         <w:sz w:val="20"/>
       </w:rPr>
-      <w:t>12</w:t>
+      <w:t>33</w:t>
     </w:r>
     <w:r>
       <w:rPr>
@@ -41817,7 +42431,7 @@
 </file>
 
 <file path=customXml/itemProps1.xml><?xml version="1.0" encoding="utf-8"?>
-<ds:datastoreItem xmlns:ds="http://schemas.openxmlformats.org/officeDocument/2006/customXml" ds:itemID="{9946AAE5-AFE8-4B43-B396-06C52460CCE7}">
+<ds:datastoreItem xmlns:ds="http://schemas.openxmlformats.org/officeDocument/2006/customXml" ds:itemID="{FD290564-3EA3-BE41-9572-F5D67EA7A40A}">
   <ds:schemaRefs>
     <ds:schemaRef ds:uri="http://schemas.openxmlformats.org/officeDocument/2006/bibliography"/>
   </ds:schemaRefs>

</xml_diff>

<commit_message>
fixed language pack refresh issue and updated documentation
</commit_message>
<xml_diff>
--- a/Documents/External/MobileAppInfra_PI17.1_Android_Integration_Guide 1.5.0.docx
+++ b/Documents/External/MobileAppInfra_PI17.1_Android_Integration_Guide 1.5.0.docx
@@ -19747,8 +19747,6 @@
         </w:rPr>
         <w:t>"&lt;environment&gt;"</w:t>
       </w:r>
-      <w:bookmarkStart w:id="31" w:name="_GoBack"/>
-      <w:bookmarkEnd w:id="31"/>
     </w:p>
     <w:p>
       <w:pPr>
@@ -34611,14 +34609,36 @@
           <w:szCs w:val="24"/>
           <w:lang w:val="en-GB"/>
         </w:rPr>
-        <w:t xml:space="preserve"> Refresh and Activate </w:t>
-      </w:r>
-      <w:r>
+        <w:t xml:space="preserve"> </w:t>
+      </w:r>
+    </w:p>
+    <w:p>
+      <w:pPr>
+        <w:pStyle w:val="BodyText"/>
+        <w:numPr>
+          <w:ilvl w:val="6"/>
+          <w:numId w:val="3"/>
+        </w:numPr>
         <w:rPr>
           <w:rFonts w:eastAsiaTheme="minorEastAsia" w:cs="Arial"/>
           <w:szCs w:val="24"/>
           <w:lang w:val="en-GB"/>
         </w:rPr>
+      </w:pPr>
+      <w:r>
+        <w:rPr>
+          <w:rFonts w:eastAsiaTheme="minorEastAsia" w:cs="Arial"/>
+          <w:szCs w:val="24"/>
+          <w:lang w:val="en-GB"/>
+        </w:rPr>
+        <w:t xml:space="preserve">Refresh and Activate </w:t>
+      </w:r>
+      <w:r>
+        <w:rPr>
+          <w:rFonts w:eastAsiaTheme="minorEastAsia" w:cs="Arial"/>
+          <w:szCs w:val="24"/>
+          <w:lang w:val="en-GB"/>
+        </w:rPr>
         <w:t>is suggested</w:t>
       </w:r>
       <w:r>
@@ -34649,7 +34669,272 @@
     <w:p>
       <w:pPr>
         <w:pStyle w:val="BodyText"/>
-        <w:ind w:left="720"/>
+        <w:numPr>
+          <w:ilvl w:val="6"/>
+          <w:numId w:val="3"/>
+        </w:numPr>
+        <w:rPr>
+          <w:rFonts w:eastAsiaTheme="minorEastAsia" w:cs="Arial"/>
+          <w:szCs w:val="24"/>
+          <w:lang w:val="en-GB"/>
+        </w:rPr>
+      </w:pPr>
+      <w:r>
+        <w:rPr>
+          <w:rFonts w:eastAsiaTheme="minorEastAsia" w:cs="Arial"/>
+          <w:szCs w:val="24"/>
+          <w:lang w:val="en-GB"/>
+        </w:rPr>
+        <w:t xml:space="preserve">Do not include key </w:t>
+      </w:r>
+      <w:r>
+        <w:rPr>
+          <w:rFonts w:eastAsiaTheme="minorEastAsia" w:cs="Arial"/>
+          <w:szCs w:val="24"/>
+          <w:lang w:val="en-GB"/>
+        </w:rPr>
+        <w:t>ail_locale in strings.xml , as we are depending on app supported locale supported by Philips business.</w:t>
+      </w:r>
+    </w:p>
+    <w:p>
+      <w:pPr>
+        <w:pStyle w:val="BodyText"/>
+        <w:rPr>
+          <w:rFonts w:eastAsiaTheme="minorEastAsia" w:cs="Arial"/>
+          <w:szCs w:val="24"/>
+          <w:lang w:val="en-GB"/>
+        </w:rPr>
+      </w:pPr>
+    </w:p>
+    <w:p>
+      <w:pPr>
+        <w:pStyle w:val="BodyText"/>
+        <w:rPr>
+          <w:rFonts w:eastAsiaTheme="minorEastAsia" w:cs="Arial"/>
+          <w:szCs w:val="24"/>
+          <w:lang w:val="en-GB"/>
+        </w:rPr>
+      </w:pPr>
+      <w:r>
+        <w:rPr>
+          <w:rFonts w:eastAsiaTheme="minorEastAsia" w:cs="Arial"/>
+          <w:b/>
+          <w:szCs w:val="24"/>
+          <w:lang w:val="en-GB"/>
+        </w:rPr>
+        <w:t>Locale Resolution</w:t>
+      </w:r>
+      <w:r>
+        <w:rPr>
+          <w:rFonts w:eastAsiaTheme="minorEastAsia" w:cs="Arial"/>
+          <w:szCs w:val="24"/>
+          <w:lang w:val="en-GB"/>
+        </w:rPr>
+        <w:t xml:space="preserve"> </w:t>
+      </w:r>
+      <w:bookmarkStart w:id="31" w:name="_GoBack"/>
+      <w:bookmarkEnd w:id="31"/>
+    </w:p>
+    <w:p>
+      <w:pPr>
+        <w:pStyle w:val="BodyText"/>
+        <w:rPr>
+          <w:rFonts w:eastAsiaTheme="minorEastAsia" w:cs="Arial"/>
+          <w:szCs w:val="24"/>
+          <w:lang w:val="en-GB"/>
+        </w:rPr>
+      </w:pPr>
+      <w:r>
+        <w:rPr>
+          <w:rFonts w:eastAsiaTheme="minorEastAsia" w:cs="Arial"/>
+          <w:szCs w:val="24"/>
+          <w:lang w:val="en-GB"/>
+        </w:rPr>
+        <w:t xml:space="preserve">To restrict app to support specific Locales include below code on app build.gradle under defaultConfig </w:t>
+      </w:r>
+    </w:p>
+    <w:p>
+      <w:pPr>
+        <w:pStyle w:val="BodyText"/>
+        <w:rPr>
+          <w:rFonts w:eastAsiaTheme="minorEastAsia" w:cs="Arial"/>
+          <w:szCs w:val="24"/>
+          <w:lang w:val="en-GB"/>
+        </w:rPr>
+      </w:pPr>
+      <w:r>
+        <w:rPr>
+          <w:rFonts w:eastAsiaTheme="minorEastAsia" w:cs="Arial"/>
+          <w:szCs w:val="24"/>
+          <w:lang w:val="en-GB"/>
+        </w:rPr>
+        <w:t>defaultConfig {</w:t>
+      </w:r>
+    </w:p>
+    <w:p>
+      <w:pPr>
+        <w:shd w:val="clear" w:color="auto" w:fill="FFFFFF"/>
+        <w:tabs>
+          <w:tab w:val="left" w:pos="916"/>
+          <w:tab w:val="left" w:pos="1832"/>
+          <w:tab w:val="left" w:pos="2748"/>
+          <w:tab w:val="left" w:pos="3664"/>
+          <w:tab w:val="left" w:pos="4580"/>
+          <w:tab w:val="left" w:pos="5496"/>
+          <w:tab w:val="left" w:pos="6412"/>
+          <w:tab w:val="left" w:pos="7328"/>
+          <w:tab w:val="left" w:pos="8244"/>
+          <w:tab w:val="left" w:pos="9160"/>
+          <w:tab w:val="left" w:pos="10076"/>
+          <w:tab w:val="left" w:pos="10992"/>
+          <w:tab w:val="left" w:pos="11908"/>
+          <w:tab w:val="left" w:pos="12824"/>
+          <w:tab w:val="left" w:pos="13740"/>
+          <w:tab w:val="left" w:pos="14656"/>
+        </w:tabs>
+        <w:rPr>
+          <w:rFonts w:ascii="Menlo" w:eastAsiaTheme="minorEastAsia" w:hAnsi="Menlo" w:cs="Menlo"/>
+          <w:b/>
+          <w:bCs/>
+          <w:color w:val="008000"/>
+          <w:sz w:val="18"/>
+          <w:szCs w:val="18"/>
+        </w:rPr>
+      </w:pPr>
+      <w:r>
+        <w:rPr>
+          <w:rFonts w:ascii="Menlo" w:eastAsiaTheme="minorEastAsia" w:hAnsi="Menlo" w:cs="Menlo"/>
+          <w:color w:val="000000"/>
+          <w:sz w:val="18"/>
+          <w:szCs w:val="18"/>
+        </w:rPr>
+        <w:t xml:space="preserve">resConfigs </w:t>
+      </w:r>
+      <w:r>
+        <w:rPr>
+          <w:rFonts w:ascii="Menlo" w:eastAsiaTheme="minorEastAsia" w:hAnsi="Menlo" w:cs="Menlo"/>
+          <w:b/>
+          <w:bCs/>
+          <w:color w:val="008000"/>
+          <w:sz w:val="18"/>
+          <w:szCs w:val="18"/>
+        </w:rPr>
+        <w:t>"en"</w:t>
+      </w:r>
+      <w:r>
+        <w:rPr>
+          <w:rFonts w:ascii="Menlo" w:eastAsiaTheme="minorEastAsia" w:hAnsi="Menlo" w:cs="Menlo"/>
+          <w:color w:val="000000"/>
+          <w:sz w:val="18"/>
+          <w:szCs w:val="18"/>
+        </w:rPr>
+        <w:t xml:space="preserve">, </w:t>
+      </w:r>
+      <w:r>
+        <w:rPr>
+          <w:rFonts w:ascii="Menlo" w:eastAsiaTheme="minorEastAsia" w:hAnsi="Menlo" w:cs="Menlo"/>
+          <w:b/>
+          <w:bCs/>
+          <w:color w:val="008000"/>
+          <w:sz w:val="18"/>
+          <w:szCs w:val="18"/>
+        </w:rPr>
+        <w:t>"nl"</w:t>
+      </w:r>
+      <w:r>
+        <w:rPr>
+          <w:rFonts w:ascii="Menlo" w:eastAsiaTheme="minorEastAsia" w:hAnsi="Menlo" w:cs="Menlo"/>
+          <w:color w:val="000000"/>
+          <w:sz w:val="18"/>
+          <w:szCs w:val="18"/>
+        </w:rPr>
+        <w:t xml:space="preserve">, </w:t>
+      </w:r>
+      <w:r>
+        <w:rPr>
+          <w:rFonts w:ascii="Menlo" w:eastAsiaTheme="minorEastAsia" w:hAnsi="Menlo" w:cs="Menlo"/>
+          <w:b/>
+          <w:bCs/>
+          <w:color w:val="008000"/>
+          <w:sz w:val="18"/>
+          <w:szCs w:val="18"/>
+        </w:rPr>
+        <w:t>"en-rGB"</w:t>
+      </w:r>
+      <w:r>
+        <w:rPr>
+          <w:rFonts w:ascii="Menlo" w:eastAsiaTheme="minorEastAsia" w:hAnsi="Menlo" w:cs="Menlo"/>
+          <w:color w:val="000000"/>
+          <w:sz w:val="18"/>
+          <w:szCs w:val="18"/>
+        </w:rPr>
+        <w:t xml:space="preserve">, </w:t>
+      </w:r>
+      <w:r>
+        <w:rPr>
+          <w:rFonts w:ascii="Menlo" w:eastAsiaTheme="minorEastAsia" w:hAnsi="Menlo" w:cs="Menlo"/>
+          <w:b/>
+          <w:bCs/>
+          <w:color w:val="008000"/>
+          <w:sz w:val="18"/>
+          <w:szCs w:val="18"/>
+        </w:rPr>
+        <w:t>"zh-rCN"</w:t>
+      </w:r>
+    </w:p>
+    <w:p>
+      <w:pPr>
+        <w:shd w:val="clear" w:color="auto" w:fill="FFFFFF"/>
+        <w:tabs>
+          <w:tab w:val="left" w:pos="916"/>
+          <w:tab w:val="left" w:pos="1832"/>
+          <w:tab w:val="left" w:pos="2748"/>
+          <w:tab w:val="left" w:pos="3664"/>
+          <w:tab w:val="left" w:pos="4580"/>
+          <w:tab w:val="left" w:pos="5496"/>
+          <w:tab w:val="left" w:pos="6412"/>
+          <w:tab w:val="left" w:pos="7328"/>
+          <w:tab w:val="left" w:pos="8244"/>
+          <w:tab w:val="left" w:pos="9160"/>
+          <w:tab w:val="left" w:pos="10076"/>
+          <w:tab w:val="left" w:pos="10992"/>
+          <w:tab w:val="left" w:pos="11908"/>
+          <w:tab w:val="left" w:pos="12824"/>
+          <w:tab w:val="left" w:pos="13740"/>
+          <w:tab w:val="left" w:pos="14656"/>
+        </w:tabs>
+        <w:rPr>
+          <w:rFonts w:ascii="Menlo" w:eastAsiaTheme="minorEastAsia" w:hAnsi="Menlo" w:cs="Menlo"/>
+          <w:color w:val="000000"/>
+          <w:sz w:val="18"/>
+          <w:szCs w:val="18"/>
+        </w:rPr>
+      </w:pPr>
+      <w:r>
+        <w:rPr>
+          <w:rFonts w:ascii="Menlo" w:eastAsiaTheme="minorEastAsia" w:hAnsi="Menlo" w:cs="Menlo"/>
+          <w:b/>
+          <w:bCs/>
+          <w:color w:val="008000"/>
+          <w:sz w:val="18"/>
+          <w:szCs w:val="18"/>
+        </w:rPr>
+        <w:t>}</w:t>
+      </w:r>
+    </w:p>
+    <w:p>
+      <w:pPr>
+        <w:pStyle w:val="BodyText"/>
+        <w:rPr>
+          <w:rFonts w:eastAsiaTheme="minorEastAsia" w:cs="Arial"/>
+          <w:szCs w:val="24"/>
+          <w:lang w:val="en-GB"/>
+        </w:rPr>
+      </w:pPr>
+    </w:p>
+    <w:p>
+      <w:pPr>
+        <w:pStyle w:val="BodyText"/>
         <w:rPr>
           <w:rFonts w:eastAsiaTheme="minorEastAsia" w:cs="Arial"/>
           <w:szCs w:val="24"/>
@@ -34779,7 +35064,7 @@
         <w:noProof/>
         <w:sz w:val="20"/>
       </w:rPr>
-      <w:t>26</w:t>
+      <w:t>33</w:t>
     </w:r>
     <w:r>
       <w:rPr>
@@ -34828,7 +35113,7 @@
         <w:noProof/>
         <w:sz w:val="20"/>
       </w:rPr>
-      <w:t>33</w:t>
+      <w:t>34</w:t>
     </w:r>
     <w:r>
       <w:rPr>
@@ -35468,7 +35753,7 @@
       <w:lvlText w:val="%7."/>
       <w:lvlJc w:val="left"/>
       <w:pPr>
-        <w:ind w:left="2520" w:hanging="360"/>
+        <w:ind w:left="630" w:hanging="360"/>
       </w:pPr>
     </w:lvl>
     <w:lvl w:ilvl="7">
@@ -38920,7 +39205,7 @@
 </file>
 
 <file path=customXml/itemProps1.xml><?xml version="1.0" encoding="utf-8"?>
-<ds:datastoreItem xmlns:ds="http://schemas.openxmlformats.org/officeDocument/2006/customXml" ds:itemID="{460C43D3-91C9-6145-9897-4DA13F90B5C3}">
+<ds:datastoreItem xmlns:ds="http://schemas.openxmlformats.org/officeDocument/2006/customXml" ds:itemID="{1699F16D-71D4-E345-9C00-39F49CAC5EAF}">
   <ds:schemaRefs>
     <ds:schemaRef ds:uri="http://schemas.openxmlformats.org/officeDocument/2006/bibliography"/>
   </ds:schemaRefs>

</xml_diff>